<commit_message>
Update assignment_03_Exercise _2014 ACS_GunasekaranRagunath Output file.docx
</commit_message>
<xml_diff>
--- a/assignments/assignment03/assignment_03_Exercise _2014 ACS_GunasekaranRagunath Output file.docx
+++ b/assignments/assignment03/assignment_03_Exercise _2014 ACS_GunasekaranRagunath Output file.docx
@@ -4071,9 +4071,12 @@
     <w:p>
       <w:pPr>
         <w:pStyle w:val="NormalWeb"/>
-        <w:shd w:val="clear" w:color="auto" w:fill="FFFFFF"/>
-        <w:spacing w:before="75" w:beforeAutospacing="0" w:after="75" w:afterAutospacing="0"/>
-        <w:ind w:left="450"/>
+        <w:numPr>
+          <w:ilvl w:val="0"/>
+          <w:numId w:val="2"/>
+        </w:numPr>
+        <w:shd w:val="clear" w:color="auto" w:fill="FFFFFF"/>
+        <w:spacing w:before="75" w:beforeAutospacing="0" w:after="75" w:afterAutospacing="0"/>
         <w:rPr>
           <w:rFonts w:ascii="inherit" w:hAnsi="inherit" w:cs="Open Sans"/>
           <w:color w:val="000000"/>
@@ -4089,7 +4092,7 @@
           <w:szCs w:val="20"/>
         </w:rPr>
         <w:lastRenderedPageBreak/>
-        <w:t xml:space="preserve">7. Now that you have looked at this data visually for normality, you will now quantify normality with numbers using the </w:t>
+        <w:t xml:space="preserve">Now that you have looked at this data visually for normality, you will now quantify normality with numbers using the </w:t>
       </w:r>
       <w:proofErr w:type="spellStart"/>
       <w:r>
@@ -4117,716 +4120,71 @@
         <w:pStyle w:val="NormalWeb"/>
         <w:shd w:val="clear" w:color="auto" w:fill="FFFFFF"/>
         <w:spacing w:before="75" w:beforeAutospacing="0" w:after="75" w:afterAutospacing="0"/>
-        <w:ind w:left="450"/>
-        <w:rPr>
-          <w:rFonts w:ascii="inherit" w:hAnsi="inherit" w:cs="Open Sans"/>
-          <w:color w:val="000000"/>
-          <w:sz w:val="20"/>
-          <w:szCs w:val="20"/>
-        </w:rPr>
-      </w:pPr>
-    </w:p>
-    <w:tbl>
-      <w:tblPr>
-        <w:tblW w:w="10440" w:type="dxa"/>
-        <w:tblInd w:w="-425" w:type="dxa"/>
-        <w:tblBorders>
-          <w:top w:val="single" w:sz="4" w:space="0" w:color="auto"/>
-          <w:left w:val="single" w:sz="4" w:space="0" w:color="auto"/>
-          <w:bottom w:val="single" w:sz="4" w:space="0" w:color="auto"/>
-          <w:right w:val="single" w:sz="4" w:space="0" w:color="auto"/>
-          <w:insideH w:val="single" w:sz="4" w:space="0" w:color="auto"/>
-          <w:insideV w:val="single" w:sz="4" w:space="0" w:color="auto"/>
-        </w:tblBorders>
-        <w:tblLook w:val="0000" w:firstRow="0" w:lastRow="0" w:firstColumn="0" w:lastColumn="0" w:noHBand="0" w:noVBand="0"/>
-      </w:tblPr>
-      <w:tblGrid>
-        <w:gridCol w:w="10440"/>
-      </w:tblGrid>
-      <w:tr>
-        <w:tblPrEx>
-          <w:tblCellMar>
-            <w:top w:w="0" w:type="dxa"/>
-            <w:bottom w:w="0" w:type="dxa"/>
-          </w:tblCellMar>
-        </w:tblPrEx>
-        <w:trPr>
-          <w:trHeight w:val="6948"/>
-        </w:trPr>
-        <w:tc>
-          <w:tcPr>
-            <w:tcW w:w="10440" w:type="dxa"/>
-          </w:tcPr>
-          <w:p>
-            <w:pPr>
-              <w:pStyle w:val="HTMLPreformatted"/>
-              <w:shd w:val="clear" w:color="auto" w:fill="FFFFFF"/>
-              <w:wordWrap w:val="0"/>
-              <w:ind w:left="420"/>
-              <w:rPr>
-                <w:rStyle w:val="ggboefpdpvb"/>
-                <w:color w:val="000000"/>
-                <w:bdr w:val="none" w:sz="0" w:space="0" w:color="auto" w:frame="1"/>
-              </w:rPr>
-            </w:pPr>
-          </w:p>
-          <w:p>
-            <w:pPr>
-              <w:pStyle w:val="HTMLPreformatted"/>
-              <w:shd w:val="clear" w:color="auto" w:fill="FFFFFF"/>
-              <w:wordWrap w:val="0"/>
-              <w:rPr>
-                <w:rStyle w:val="ggboefpdfvb"/>
-                <w:rFonts w:ascii="Lucida Console" w:hAnsi="Lucida Console"/>
-                <w:color w:val="0000FF"/>
-              </w:rPr>
-            </w:pPr>
-            <w:r>
-              <w:rPr>
-                <w:rStyle w:val="ggboefpdfwb"/>
-                <w:rFonts w:ascii="Lucida Console" w:hAnsi="Lucida Console"/>
-                <w:color w:val="0000FF"/>
-              </w:rPr>
-              <w:t xml:space="preserve">&gt; </w:t>
-            </w:r>
-            <w:r>
-              <w:rPr>
-                <w:rStyle w:val="ggboefpdfvb"/>
-                <w:rFonts w:ascii="Lucida Console" w:hAnsi="Lucida Console"/>
-                <w:color w:val="0000FF"/>
-              </w:rPr>
-              <w:t>library(</w:t>
-            </w:r>
-            <w:proofErr w:type="spellStart"/>
-            <w:r>
-              <w:rPr>
-                <w:rStyle w:val="ggboefpdfvb"/>
-                <w:rFonts w:ascii="Lucida Console" w:hAnsi="Lucida Console"/>
-                <w:color w:val="0000FF"/>
-              </w:rPr>
-              <w:t>pastecs</w:t>
-            </w:r>
-            <w:proofErr w:type="spellEnd"/>
-            <w:r>
-              <w:rPr>
-                <w:rStyle w:val="ggboefpdfvb"/>
-                <w:rFonts w:ascii="Lucida Console" w:hAnsi="Lucida Console"/>
-                <w:color w:val="0000FF"/>
-              </w:rPr>
-              <w:t>)</w:t>
-            </w:r>
-          </w:p>
-          <w:p>
-            <w:pPr>
-              <w:pStyle w:val="HTMLPreformatted"/>
-              <w:shd w:val="clear" w:color="auto" w:fill="FFFFFF"/>
-              <w:wordWrap w:val="0"/>
-              <w:rPr>
-                <w:rStyle w:val="ggboefpdfvb"/>
-                <w:rFonts w:ascii="Lucida Console" w:hAnsi="Lucida Console"/>
-                <w:color w:val="0000FF"/>
-              </w:rPr>
-            </w:pPr>
-            <w:r>
-              <w:rPr>
-                <w:rStyle w:val="ggboefpdfwb"/>
-                <w:rFonts w:ascii="Lucida Console" w:hAnsi="Lucida Console"/>
-                <w:color w:val="0000FF"/>
-              </w:rPr>
-              <w:t xml:space="preserve">&gt; </w:t>
-            </w:r>
-            <w:proofErr w:type="spellStart"/>
-            <w:r>
-              <w:rPr>
-                <w:rStyle w:val="ggboefpdfvb"/>
-                <w:rFonts w:ascii="Lucida Console" w:hAnsi="Lucida Console"/>
-                <w:color w:val="0000FF"/>
-              </w:rPr>
-              <w:t>stat.desc</w:t>
-            </w:r>
-            <w:proofErr w:type="spellEnd"/>
-            <w:r>
-              <w:rPr>
-                <w:rStyle w:val="ggboefpdfvb"/>
-                <w:rFonts w:ascii="Lucida Console" w:hAnsi="Lucida Console"/>
-                <w:color w:val="0000FF"/>
-              </w:rPr>
-              <w:t>(acs_2014)</w:t>
-            </w:r>
-          </w:p>
-          <w:p>
-            <w:pPr>
-              <w:pStyle w:val="HTMLPreformatted"/>
-              <w:shd w:val="clear" w:color="auto" w:fill="FFFFFF"/>
-              <w:wordWrap w:val="0"/>
-              <w:rPr>
-                <w:rStyle w:val="ggboefpdfvb"/>
-                <w:rFonts w:ascii="Lucida Console" w:hAnsi="Lucida Console"/>
-                <w:color w:val="0000FF"/>
-              </w:rPr>
-            </w:pPr>
-          </w:p>
-          <w:p>
-            <w:pPr>
-              <w:pStyle w:val="HTMLPreformatted"/>
-              <w:shd w:val="clear" w:color="auto" w:fill="FFFFFF"/>
-              <w:wordWrap w:val="0"/>
-              <w:rPr>
-                <w:rStyle w:val="ggboefpdpvb"/>
-                <w:rFonts w:ascii="Lucida Console" w:hAnsi="Lucida Console"/>
-                <w:color w:val="000000"/>
-                <w:bdr w:val="none" w:sz="0" w:space="0" w:color="auto" w:frame="1"/>
-              </w:rPr>
-            </w:pPr>
-            <w:r>
-              <w:rPr>
-                <w:rStyle w:val="ggboefpdpvb"/>
-                <w:rFonts w:ascii="Lucida Console" w:hAnsi="Lucida Console"/>
-                <w:color w:val="000000"/>
-                <w:bdr w:val="none" w:sz="0" w:space="0" w:color="auto" w:frame="1"/>
-              </w:rPr>
-              <w:t xml:space="preserve">         Id          Id2 Geography </w:t>
-            </w:r>
-            <w:proofErr w:type="spellStart"/>
-            <w:r>
-              <w:rPr>
-                <w:rStyle w:val="ggboefpdpvb"/>
-                <w:rFonts w:ascii="Lucida Console" w:hAnsi="Lucida Console"/>
-                <w:color w:val="000000"/>
-                <w:bdr w:val="none" w:sz="0" w:space="0" w:color="auto" w:frame="1"/>
-              </w:rPr>
-              <w:t>PopGroupID</w:t>
-            </w:r>
-            <w:proofErr w:type="spellEnd"/>
-            <w:r>
-              <w:rPr>
-                <w:rStyle w:val="ggboefpdpvb"/>
-                <w:rFonts w:ascii="Lucida Console" w:hAnsi="Lucida Console"/>
-                <w:color w:val="000000"/>
-                <w:bdr w:val="none" w:sz="0" w:space="0" w:color="auto" w:frame="1"/>
-              </w:rPr>
-              <w:t xml:space="preserve"> </w:t>
-            </w:r>
-            <w:proofErr w:type="spellStart"/>
-            <w:r>
-              <w:rPr>
-                <w:rStyle w:val="ggboefpdpvb"/>
-                <w:rFonts w:ascii="Lucida Console" w:hAnsi="Lucida Console"/>
-                <w:color w:val="000000"/>
-                <w:bdr w:val="none" w:sz="0" w:space="0" w:color="auto" w:frame="1"/>
-              </w:rPr>
-              <w:t>POPGROUP.display.label</w:t>
-            </w:r>
-            <w:proofErr w:type="spellEnd"/>
-            <w:r>
-              <w:rPr>
-                <w:rStyle w:val="ggboefpdpvb"/>
-                <w:rFonts w:ascii="Lucida Console" w:hAnsi="Lucida Console"/>
-                <w:color w:val="000000"/>
-                <w:bdr w:val="none" w:sz="0" w:space="0" w:color="auto" w:frame="1"/>
-              </w:rPr>
-              <w:t xml:space="preserve"> </w:t>
-            </w:r>
-            <w:proofErr w:type="spellStart"/>
-            <w:r>
-              <w:rPr>
-                <w:rStyle w:val="ggboefpdpvb"/>
-                <w:rFonts w:ascii="Lucida Console" w:hAnsi="Lucida Console"/>
-                <w:color w:val="000000"/>
-                <w:bdr w:val="none" w:sz="0" w:space="0" w:color="auto" w:frame="1"/>
-              </w:rPr>
-              <w:t>RacesReported</w:t>
-            </w:r>
-            <w:proofErr w:type="spellEnd"/>
-            <w:r>
-              <w:rPr>
-                <w:rStyle w:val="ggboefpdpvb"/>
-                <w:rFonts w:ascii="Lucida Console" w:hAnsi="Lucida Console"/>
-                <w:color w:val="000000"/>
-                <w:bdr w:val="none" w:sz="0" w:space="0" w:color="auto" w:frame="1"/>
-              </w:rPr>
-              <w:t xml:space="preserve">     </w:t>
-            </w:r>
-            <w:proofErr w:type="spellStart"/>
-            <w:r>
-              <w:rPr>
-                <w:rStyle w:val="ggboefpdpvb"/>
-                <w:rFonts w:ascii="Lucida Console" w:hAnsi="Lucida Console"/>
-                <w:color w:val="000000"/>
-                <w:bdr w:val="none" w:sz="0" w:space="0" w:color="auto" w:frame="1"/>
-              </w:rPr>
-              <w:t>HSDegree</w:t>
-            </w:r>
-            <w:proofErr w:type="spellEnd"/>
-            <w:r>
-              <w:rPr>
-                <w:rStyle w:val="ggboefpdpvb"/>
-                <w:rFonts w:ascii="Lucida Console" w:hAnsi="Lucida Console"/>
-                <w:color w:val="000000"/>
-                <w:bdr w:val="none" w:sz="0" w:space="0" w:color="auto" w:frame="1"/>
-              </w:rPr>
-              <w:t xml:space="preserve">   </w:t>
-            </w:r>
-            <w:proofErr w:type="spellStart"/>
-            <w:r>
-              <w:rPr>
-                <w:rStyle w:val="ggboefpdpvb"/>
-                <w:rFonts w:ascii="Lucida Console" w:hAnsi="Lucida Console"/>
-                <w:color w:val="000000"/>
-                <w:bdr w:val="none" w:sz="0" w:space="0" w:color="auto" w:frame="1"/>
-              </w:rPr>
-              <w:t>BachDegree</w:t>
-            </w:r>
-            <w:proofErr w:type="spellEnd"/>
-          </w:p>
-          <w:p>
-            <w:pPr>
-              <w:pStyle w:val="HTMLPreformatted"/>
-              <w:shd w:val="clear" w:color="auto" w:fill="FFFFFF"/>
-              <w:wordWrap w:val="0"/>
-              <w:rPr>
-                <w:rStyle w:val="ggboefpdpvb"/>
-                <w:rFonts w:ascii="Lucida Console" w:hAnsi="Lucida Console"/>
-                <w:color w:val="000000"/>
-                <w:bdr w:val="none" w:sz="0" w:space="0" w:color="auto" w:frame="1"/>
-              </w:rPr>
-            </w:pPr>
-            <w:proofErr w:type="spellStart"/>
-            <w:r>
-              <w:rPr>
-                <w:rStyle w:val="ggboefpdpvb"/>
-                <w:rFonts w:ascii="Lucida Console" w:hAnsi="Lucida Console"/>
-                <w:color w:val="000000"/>
-                <w:bdr w:val="none" w:sz="0" w:space="0" w:color="auto" w:frame="1"/>
-              </w:rPr>
-              <w:t>nbr.val</w:t>
-            </w:r>
-            <w:proofErr w:type="spellEnd"/>
-            <w:r>
-              <w:rPr>
-                <w:rStyle w:val="ggboefpdpvb"/>
-                <w:rFonts w:ascii="Lucida Console" w:hAnsi="Lucida Console"/>
-                <w:color w:val="000000"/>
-                <w:bdr w:val="none" w:sz="0" w:space="0" w:color="auto" w:frame="1"/>
-              </w:rPr>
-              <w:t xml:space="preserve">  NA 1.360000e+02        NA        136                     NA  1.360000e+02 </w:t>
-            </w:r>
-            <w:proofErr w:type="spellStart"/>
-            <w:r>
-              <w:rPr>
-                <w:rStyle w:val="ggboefpdpvb"/>
-                <w:rFonts w:ascii="Lucida Console" w:hAnsi="Lucida Console"/>
-                <w:color w:val="000000"/>
-                <w:bdr w:val="none" w:sz="0" w:space="0" w:color="auto" w:frame="1"/>
-              </w:rPr>
-              <w:t>1.360000e+02</w:t>
-            </w:r>
-            <w:proofErr w:type="spellEnd"/>
-            <w:r>
-              <w:rPr>
-                <w:rStyle w:val="ggboefpdpvb"/>
-                <w:rFonts w:ascii="Lucida Console" w:hAnsi="Lucida Console"/>
-                <w:color w:val="000000"/>
-                <w:bdr w:val="none" w:sz="0" w:space="0" w:color="auto" w:frame="1"/>
-              </w:rPr>
-              <w:t xml:space="preserve">  136.0000000</w:t>
-            </w:r>
-          </w:p>
-          <w:p>
-            <w:pPr>
-              <w:pStyle w:val="HTMLPreformatted"/>
-              <w:shd w:val="clear" w:color="auto" w:fill="FFFFFF"/>
-              <w:wordWrap w:val="0"/>
-              <w:rPr>
-                <w:rStyle w:val="ggboefpdpvb"/>
-                <w:rFonts w:ascii="Lucida Console" w:hAnsi="Lucida Console"/>
-                <w:color w:val="000000"/>
-                <w:bdr w:val="none" w:sz="0" w:space="0" w:color="auto" w:frame="1"/>
-              </w:rPr>
-            </w:pPr>
-            <w:proofErr w:type="spellStart"/>
-            <w:r>
-              <w:rPr>
-                <w:rStyle w:val="ggboefpdpvb"/>
-                <w:rFonts w:ascii="Lucida Console" w:hAnsi="Lucida Console"/>
-                <w:color w:val="000000"/>
-                <w:bdr w:val="none" w:sz="0" w:space="0" w:color="auto" w:frame="1"/>
-              </w:rPr>
-              <w:t>nbr.null</w:t>
-            </w:r>
-            <w:proofErr w:type="spellEnd"/>
-            <w:r>
-              <w:rPr>
-                <w:rStyle w:val="ggboefpdpvb"/>
-                <w:rFonts w:ascii="Lucida Console" w:hAnsi="Lucida Console"/>
-                <w:color w:val="000000"/>
-                <w:bdr w:val="none" w:sz="0" w:space="0" w:color="auto" w:frame="1"/>
-              </w:rPr>
-              <w:t xml:space="preserve"> NA 0.000000e+00        NA          0                     NA  0.000000e+00 </w:t>
-            </w:r>
-            <w:proofErr w:type="spellStart"/>
-            <w:r>
-              <w:rPr>
-                <w:rStyle w:val="ggboefpdpvb"/>
-                <w:rFonts w:ascii="Lucida Console" w:hAnsi="Lucida Console"/>
-                <w:color w:val="000000"/>
-                <w:bdr w:val="none" w:sz="0" w:space="0" w:color="auto" w:frame="1"/>
-              </w:rPr>
-              <w:t>0.000000e+00</w:t>
-            </w:r>
-            <w:proofErr w:type="spellEnd"/>
-            <w:r>
-              <w:rPr>
-                <w:rStyle w:val="ggboefpdpvb"/>
-                <w:rFonts w:ascii="Lucida Console" w:hAnsi="Lucida Console"/>
-                <w:color w:val="000000"/>
-                <w:bdr w:val="none" w:sz="0" w:space="0" w:color="auto" w:frame="1"/>
-              </w:rPr>
-              <w:t xml:space="preserve">    0.0000000</w:t>
-            </w:r>
-          </w:p>
-          <w:p>
-            <w:pPr>
-              <w:pStyle w:val="HTMLPreformatted"/>
-              <w:shd w:val="clear" w:color="auto" w:fill="FFFFFF"/>
-              <w:wordWrap w:val="0"/>
-              <w:rPr>
-                <w:rStyle w:val="ggboefpdpvb"/>
-                <w:rFonts w:ascii="Lucida Console" w:hAnsi="Lucida Console"/>
-                <w:color w:val="000000"/>
-                <w:bdr w:val="none" w:sz="0" w:space="0" w:color="auto" w:frame="1"/>
-              </w:rPr>
-            </w:pPr>
-            <w:r>
-              <w:rPr>
-                <w:rStyle w:val="ggboefpdpvb"/>
-                <w:rFonts w:ascii="Lucida Console" w:hAnsi="Lucida Console"/>
-                <w:color w:val="000000"/>
-                <w:bdr w:val="none" w:sz="0" w:space="0" w:color="auto" w:frame="1"/>
-              </w:rPr>
-              <w:t xml:space="preserve">nbr.na   NA 0.000000e+00        NA          0                     NA  0.000000e+00 </w:t>
-            </w:r>
-            <w:proofErr w:type="spellStart"/>
-            <w:r>
-              <w:rPr>
-                <w:rStyle w:val="ggboefpdpvb"/>
-                <w:rFonts w:ascii="Lucida Console" w:hAnsi="Lucida Console"/>
-                <w:color w:val="000000"/>
-                <w:bdr w:val="none" w:sz="0" w:space="0" w:color="auto" w:frame="1"/>
-              </w:rPr>
-              <w:t>0.000000e+00</w:t>
-            </w:r>
-            <w:proofErr w:type="spellEnd"/>
-            <w:r>
-              <w:rPr>
-                <w:rStyle w:val="ggboefpdpvb"/>
-                <w:rFonts w:ascii="Lucida Console" w:hAnsi="Lucida Console"/>
-                <w:color w:val="000000"/>
-                <w:bdr w:val="none" w:sz="0" w:space="0" w:color="auto" w:frame="1"/>
-              </w:rPr>
-              <w:t xml:space="preserve">    0.0000000</w:t>
-            </w:r>
-          </w:p>
-          <w:p>
-            <w:pPr>
-              <w:pStyle w:val="HTMLPreformatted"/>
-              <w:shd w:val="clear" w:color="auto" w:fill="FFFFFF"/>
-              <w:wordWrap w:val="0"/>
-              <w:rPr>
-                <w:rStyle w:val="ggboefpdpvb"/>
-                <w:rFonts w:ascii="Lucida Console" w:hAnsi="Lucida Console"/>
-                <w:color w:val="000000"/>
-                <w:bdr w:val="none" w:sz="0" w:space="0" w:color="auto" w:frame="1"/>
-              </w:rPr>
-            </w:pPr>
-            <w:r>
-              <w:rPr>
-                <w:rStyle w:val="ggboefpdpvb"/>
-                <w:rFonts w:ascii="Lucida Console" w:hAnsi="Lucida Console"/>
-                <w:color w:val="000000"/>
-                <w:bdr w:val="none" w:sz="0" w:space="0" w:color="auto" w:frame="1"/>
-              </w:rPr>
-              <w:t>min      NA 1.073000e+03        NA          1                     NA  5.002920e+05 6.220000e+01   15.4000000</w:t>
-            </w:r>
-          </w:p>
-          <w:p>
-            <w:pPr>
-              <w:pStyle w:val="HTMLPreformatted"/>
-              <w:shd w:val="clear" w:color="auto" w:fill="FFFFFF"/>
-              <w:wordWrap w:val="0"/>
-              <w:rPr>
-                <w:rStyle w:val="ggboefpdpvb"/>
-                <w:rFonts w:ascii="Lucida Console" w:hAnsi="Lucida Console"/>
-                <w:color w:val="000000"/>
-                <w:bdr w:val="none" w:sz="0" w:space="0" w:color="auto" w:frame="1"/>
-              </w:rPr>
-            </w:pPr>
-            <w:r>
-              <w:rPr>
-                <w:rStyle w:val="ggboefpdpvb"/>
-                <w:rFonts w:ascii="Lucida Console" w:hAnsi="Lucida Console"/>
-                <w:color w:val="000000"/>
-                <w:bdr w:val="none" w:sz="0" w:space="0" w:color="auto" w:frame="1"/>
-              </w:rPr>
-              <w:t>max      NA 5.507900e+04        NA          1                     NA  1.011671e+07 9.550000e+01   60.3000000</w:t>
-            </w:r>
-          </w:p>
-          <w:p>
-            <w:pPr>
-              <w:pStyle w:val="HTMLPreformatted"/>
-              <w:shd w:val="clear" w:color="auto" w:fill="FFFFFF"/>
-              <w:wordWrap w:val="0"/>
-              <w:rPr>
-                <w:rStyle w:val="ggboefpdpvb"/>
-                <w:rFonts w:ascii="Lucida Console" w:hAnsi="Lucida Console"/>
-                <w:color w:val="000000"/>
-                <w:bdr w:val="none" w:sz="0" w:space="0" w:color="auto" w:frame="1"/>
-              </w:rPr>
-            </w:pPr>
-            <w:r>
-              <w:rPr>
-                <w:rStyle w:val="ggboefpdpvb"/>
-                <w:rFonts w:ascii="Lucida Console" w:hAnsi="Lucida Console"/>
-                <w:color w:val="000000"/>
-                <w:bdr w:val="none" w:sz="0" w:space="0" w:color="auto" w:frame="1"/>
-              </w:rPr>
-              <w:t>range    NA 5.400600e+04        NA          0                     NA  9.616413e+06 3.330000e+01   44.9000000</w:t>
-            </w:r>
-          </w:p>
-          <w:p>
-            <w:pPr>
-              <w:pStyle w:val="HTMLPreformatted"/>
-              <w:shd w:val="clear" w:color="auto" w:fill="FFFFFF"/>
-              <w:wordWrap w:val="0"/>
-              <w:rPr>
-                <w:rStyle w:val="ggboefpdpvb"/>
-                <w:rFonts w:ascii="Lucida Console" w:hAnsi="Lucida Console"/>
-                <w:color w:val="000000"/>
-                <w:bdr w:val="none" w:sz="0" w:space="0" w:color="auto" w:frame="1"/>
-              </w:rPr>
-            </w:pPr>
-            <w:r>
-              <w:rPr>
-                <w:rStyle w:val="ggboefpdpvb"/>
-                <w:rFonts w:ascii="Lucida Console" w:hAnsi="Lucida Console"/>
-                <w:color w:val="000000"/>
-                <w:bdr w:val="none" w:sz="0" w:space="0" w:color="auto" w:frame="1"/>
-              </w:rPr>
-              <w:t>sum      NA 3.649306e+06        NA        136                     NA  1.556385e+08 1.191800e+04 4822.7000000</w:t>
-            </w:r>
-          </w:p>
-          <w:p>
-            <w:pPr>
-              <w:pStyle w:val="HTMLPreformatted"/>
-              <w:shd w:val="clear" w:color="auto" w:fill="FFFFFF"/>
-              <w:wordWrap w:val="0"/>
-              <w:rPr>
-                <w:rStyle w:val="ggboefpdpvb"/>
-                <w:rFonts w:ascii="Lucida Console" w:hAnsi="Lucida Console"/>
-                <w:color w:val="000000"/>
-                <w:bdr w:val="none" w:sz="0" w:space="0" w:color="auto" w:frame="1"/>
-              </w:rPr>
-            </w:pPr>
-            <w:r>
-              <w:rPr>
-                <w:rStyle w:val="ggboefpdpvb"/>
-                <w:rFonts w:ascii="Lucida Console" w:hAnsi="Lucida Console"/>
-                <w:color w:val="000000"/>
-                <w:bdr w:val="none" w:sz="0" w:space="0" w:color="auto" w:frame="1"/>
-              </w:rPr>
-              <w:t>median   NA 2.611200e+04        NA          1                     NA  8.327075e+05 8.870000e+01   34.1000000</w:t>
-            </w:r>
-          </w:p>
-          <w:p>
-            <w:pPr>
-              <w:pStyle w:val="HTMLPreformatted"/>
-              <w:shd w:val="clear" w:color="auto" w:fill="FFFFFF"/>
-              <w:wordWrap w:val="0"/>
-              <w:rPr>
-                <w:rStyle w:val="ggboefpdpvb"/>
-                <w:rFonts w:ascii="Lucida Console" w:hAnsi="Lucida Console"/>
-                <w:color w:val="000000"/>
-                <w:bdr w:val="none" w:sz="0" w:space="0" w:color="auto" w:frame="1"/>
-              </w:rPr>
-            </w:pPr>
-            <w:r>
-              <w:rPr>
-                <w:rStyle w:val="ggboefpdpvb"/>
-                <w:rFonts w:ascii="Lucida Console" w:hAnsi="Lucida Console"/>
-                <w:color w:val="000000"/>
-                <w:bdr w:val="none" w:sz="0" w:space="0" w:color="auto" w:frame="1"/>
-              </w:rPr>
-              <w:t>mean     NA 2.683313e+04        NA          1                     NA  1.144401e+06 8.763235e+01   35.4610294</w:t>
-            </w:r>
-          </w:p>
-          <w:p>
-            <w:pPr>
-              <w:pStyle w:val="HTMLPreformatted"/>
-              <w:shd w:val="clear" w:color="auto" w:fill="FFFFFF"/>
-              <w:wordWrap w:val="0"/>
-              <w:rPr>
-                <w:rStyle w:val="ggboefpdpvb"/>
-                <w:rFonts w:ascii="Lucida Console" w:hAnsi="Lucida Console"/>
-                <w:color w:val="000000"/>
-                <w:bdr w:val="none" w:sz="0" w:space="0" w:color="auto" w:frame="1"/>
-              </w:rPr>
-            </w:pPr>
-            <w:proofErr w:type="spellStart"/>
-            <w:r>
-              <w:rPr>
-                <w:rStyle w:val="ggboefpdpvb"/>
-                <w:rFonts w:ascii="Lucida Console" w:hAnsi="Lucida Console"/>
-                <w:color w:val="000000"/>
-                <w:bdr w:val="none" w:sz="0" w:space="0" w:color="auto" w:frame="1"/>
-              </w:rPr>
-              <w:t>SE.mean</w:t>
-            </w:r>
-            <w:proofErr w:type="spellEnd"/>
-            <w:r>
-              <w:rPr>
-                <w:rStyle w:val="ggboefpdpvb"/>
-                <w:rFonts w:ascii="Lucida Console" w:hAnsi="Lucida Console"/>
-                <w:color w:val="000000"/>
-                <w:bdr w:val="none" w:sz="0" w:space="0" w:color="auto" w:frame="1"/>
-              </w:rPr>
-              <w:t xml:space="preserve">  NA 1.323036e+03        NA          0                     NA  9.351028e+04 4.388598e-01    0.8154527</w:t>
-            </w:r>
-          </w:p>
-          <w:p>
-            <w:pPr>
-              <w:pStyle w:val="HTMLPreformatted"/>
-              <w:shd w:val="clear" w:color="auto" w:fill="FFFFFF"/>
-              <w:wordWrap w:val="0"/>
-              <w:rPr>
-                <w:rStyle w:val="ggboefpdpvb"/>
-                <w:rFonts w:ascii="Lucida Console" w:hAnsi="Lucida Console"/>
-                <w:color w:val="000000"/>
-                <w:bdr w:val="none" w:sz="0" w:space="0" w:color="auto" w:frame="1"/>
-              </w:rPr>
-            </w:pPr>
-            <w:proofErr w:type="spellStart"/>
-            <w:r>
-              <w:rPr>
-                <w:rStyle w:val="ggboefpdpvb"/>
-                <w:rFonts w:ascii="Lucida Console" w:hAnsi="Lucida Console"/>
-                <w:color w:val="000000"/>
-                <w:bdr w:val="none" w:sz="0" w:space="0" w:color="auto" w:frame="1"/>
-              </w:rPr>
-              <w:t>CI.mean</w:t>
-            </w:r>
-            <w:proofErr w:type="spellEnd"/>
-            <w:r>
-              <w:rPr>
-                <w:rStyle w:val="ggboefpdpvb"/>
-                <w:rFonts w:ascii="Lucida Console" w:hAnsi="Lucida Console"/>
-                <w:color w:val="000000"/>
-                <w:bdr w:val="none" w:sz="0" w:space="0" w:color="auto" w:frame="1"/>
-              </w:rPr>
-              <w:t xml:space="preserve">  NA 2.616557e+03        NA          0                     NA  1.849346e+05 8.679296e-01    1.6127146</w:t>
-            </w:r>
-          </w:p>
-          <w:p>
-            <w:pPr>
-              <w:pStyle w:val="HTMLPreformatted"/>
-              <w:shd w:val="clear" w:color="auto" w:fill="FFFFFF"/>
-              <w:wordWrap w:val="0"/>
-              <w:rPr>
-                <w:rStyle w:val="ggboefpdpvb"/>
-                <w:rFonts w:ascii="Lucida Console" w:hAnsi="Lucida Console"/>
-                <w:color w:val="000000"/>
-                <w:bdr w:val="none" w:sz="0" w:space="0" w:color="auto" w:frame="1"/>
-              </w:rPr>
-            </w:pPr>
-            <w:r>
-              <w:rPr>
-                <w:rStyle w:val="ggboefpdpvb"/>
-                <w:rFonts w:ascii="Lucida Console" w:hAnsi="Lucida Console"/>
-                <w:color w:val="000000"/>
-                <w:bdr w:val="none" w:sz="0" w:space="0" w:color="auto" w:frame="1"/>
-              </w:rPr>
-              <w:t>var      NA 2.380576e+08        NA          0                     NA  1.189207e+12 2.619332e+01   90.4349886</w:t>
-            </w:r>
-          </w:p>
-          <w:p>
-            <w:pPr>
-              <w:pStyle w:val="HTMLPreformatted"/>
-              <w:shd w:val="clear" w:color="auto" w:fill="FFFFFF"/>
-              <w:wordWrap w:val="0"/>
-              <w:rPr>
-                <w:rStyle w:val="ggboefpdpvb"/>
-                <w:rFonts w:ascii="Lucida Console" w:hAnsi="Lucida Console"/>
-                <w:color w:val="000000"/>
-                <w:bdr w:val="none" w:sz="0" w:space="0" w:color="auto" w:frame="1"/>
-              </w:rPr>
-            </w:pPr>
-            <w:proofErr w:type="spellStart"/>
-            <w:r>
-              <w:rPr>
-                <w:rStyle w:val="ggboefpdpvb"/>
-                <w:rFonts w:ascii="Lucida Console" w:hAnsi="Lucida Console"/>
-                <w:color w:val="000000"/>
-                <w:bdr w:val="none" w:sz="0" w:space="0" w:color="auto" w:frame="1"/>
-              </w:rPr>
-              <w:t>std.dev</w:t>
-            </w:r>
-            <w:proofErr w:type="spellEnd"/>
-            <w:r>
-              <w:rPr>
-                <w:rStyle w:val="ggboefpdpvb"/>
-                <w:rFonts w:ascii="Lucida Console" w:hAnsi="Lucida Console"/>
-                <w:color w:val="000000"/>
-                <w:bdr w:val="none" w:sz="0" w:space="0" w:color="auto" w:frame="1"/>
-              </w:rPr>
-              <w:t xml:space="preserve">  NA 1.542911e+04        NA          0                     NA  1.090508e+06 5.117941e+00    9.5097313</w:t>
-            </w:r>
-          </w:p>
-          <w:p>
-            <w:pPr>
-              <w:pStyle w:val="HTMLPreformatted"/>
-              <w:shd w:val="clear" w:color="auto" w:fill="FFFFFF"/>
-              <w:wordWrap w:val="0"/>
-              <w:rPr>
-                <w:rFonts w:ascii="Lucida Console" w:hAnsi="Lucida Console"/>
-                <w:color w:val="000000"/>
-              </w:rPr>
-            </w:pPr>
-            <w:proofErr w:type="spellStart"/>
-            <w:r>
-              <w:rPr>
-                <w:rStyle w:val="ggboefpdpvb"/>
-                <w:rFonts w:ascii="Lucida Console" w:hAnsi="Lucida Console"/>
-                <w:color w:val="000000"/>
-                <w:bdr w:val="none" w:sz="0" w:space="0" w:color="auto" w:frame="1"/>
-              </w:rPr>
-              <w:t>coef.var</w:t>
-            </w:r>
-            <w:proofErr w:type="spellEnd"/>
-            <w:r>
-              <w:rPr>
-                <w:rStyle w:val="ggboefpdpvb"/>
-                <w:rFonts w:ascii="Lucida Console" w:hAnsi="Lucida Console"/>
-                <w:color w:val="000000"/>
-                <w:bdr w:val="none" w:sz="0" w:space="0" w:color="auto" w:frame="1"/>
-              </w:rPr>
-              <w:t xml:space="preserve"> NA 5.750024e-01        NA          0                     NA  9.529072e-01 5.840241e-02    0.2681741</w:t>
-            </w:r>
-          </w:p>
-          <w:p>
-            <w:pPr>
-              <w:pStyle w:val="HTMLPreformatted"/>
-              <w:shd w:val="clear" w:color="auto" w:fill="FFFFFF"/>
-              <w:wordWrap w:val="0"/>
-              <w:ind w:left="420"/>
-              <w:rPr>
-                <w:rStyle w:val="ggboefpdfwb"/>
-                <w:rFonts w:ascii="Lucida Console" w:hAnsi="Lucida Console"/>
-                <w:color w:val="0000FF"/>
-              </w:rPr>
-            </w:pPr>
-          </w:p>
-        </w:tc>
-      </w:tr>
-    </w:tbl>
+        <w:ind w:left="810"/>
+        <w:rPr>
+          <w:rFonts w:ascii="inherit" w:hAnsi="inherit" w:cs="Open Sans"/>
+          <w:color w:val="000000"/>
+          <w:sz w:val="20"/>
+          <w:szCs w:val="20"/>
+        </w:rPr>
+      </w:pPr>
+    </w:p>
+    <w:p>
+      <w:pPr>
+        <w:pStyle w:val="NormalWeb"/>
+        <w:shd w:val="clear" w:color="auto" w:fill="FFFFFF"/>
+        <w:spacing w:before="75" w:beforeAutospacing="0" w:after="75" w:afterAutospacing="0"/>
+        <w:rPr>
+          <w:rFonts w:ascii="inherit" w:hAnsi="inherit" w:cs="Open Sans"/>
+          <w:color w:val="000000"/>
+          <w:sz w:val="20"/>
+          <w:szCs w:val="20"/>
+        </w:rPr>
+      </w:pPr>
+      <w:r>
+        <w:rPr>
+          <w:rFonts w:ascii="inherit" w:hAnsi="inherit" w:cs="Open Sans"/>
+          <w:color w:val="000000"/>
+          <w:sz w:val="20"/>
+          <w:szCs w:val="20"/>
+        </w:rPr>
+        <w:drawing>
+          <wp:inline distT="0" distB="0" distL="0" distR="0" wp14:anchorId="4A07919C" wp14:editId="757E0DD7">
+            <wp:extent cx="5943600" cy="2856865"/>
+            <wp:effectExtent l="0" t="0" r="0" b="635"/>
+            <wp:docPr id="7" name="Picture 7"/>
+            <wp:cNvGraphicFramePr>
+              <a:graphicFrameLocks xmlns:a="http://schemas.openxmlformats.org/drawingml/2006/main" noChangeAspect="1"/>
+            </wp:cNvGraphicFramePr>
+            <a:graphic xmlns:a="http://schemas.openxmlformats.org/drawingml/2006/main">
+              <a:graphicData uri="http://schemas.openxmlformats.org/drawingml/2006/picture">
+                <pic:pic xmlns:pic="http://schemas.openxmlformats.org/drawingml/2006/picture">
+                  <pic:nvPicPr>
+                    <pic:cNvPr id="1" name=""/>
+                    <pic:cNvPicPr/>
+                  </pic:nvPicPr>
+                  <pic:blipFill>
+                    <a:blip r:embed="rId11"/>
+                    <a:stretch>
+                      <a:fillRect/>
+                    </a:stretch>
+                  </pic:blipFill>
+                  <pic:spPr>
+                    <a:xfrm>
+                      <a:off x="0" y="0"/>
+                      <a:ext cx="5943600" cy="2856865"/>
+                    </a:xfrm>
+                    <a:prstGeom prst="rect">
+                      <a:avLst/>
+                    </a:prstGeom>
+                  </pic:spPr>
+                </pic:pic>
+              </a:graphicData>
+            </a:graphic>
+          </wp:inline>
+        </w:drawing>
+      </w:r>
+    </w:p>
     <w:p>
       <w:pPr>
         <w:pStyle w:val="NormalWeb"/>

</xml_diff>